<commit_message>
make resume more readable
</commit_message>
<xml_diff>
--- a/andrew_rall_resume.docx
+++ b/andrew_rall_resume.docx
@@ -298,8 +298,6 @@
         </w:rPr>
         <w:t xml:space="preserve"> </w:t>
       </w:r>
-      <w:bookmarkStart w:id="0" w:name="_GoBack"/>
-      <w:bookmarkEnd w:id="0"/>
       <w:r>
         <w:rPr>
           <w:sz w:val="22"/>
@@ -348,7 +346,40 @@
         <w:rPr>
           <w:caps/>
         </w:rPr>
-        <w:t>University of California-Berkeley</w:t>
+        <w:t>U</w:t>
+      </w:r>
+      <w:r>
+        <w:t>niversity</w:t>
+      </w:r>
+      <w:r>
+        <w:rPr>
+          <w:caps/>
+        </w:rPr>
+        <w:t xml:space="preserve"> </w:t>
+      </w:r>
+      <w:r>
+        <w:t>o</w:t>
+      </w:r>
+      <w:r>
+        <w:t>f</w:t>
+      </w:r>
+      <w:r>
+        <w:rPr>
+          <w:caps/>
+        </w:rPr>
+        <w:t xml:space="preserve"> C</w:t>
+      </w:r>
+      <w:r>
+        <w:t>alifornia</w:t>
+      </w:r>
+      <w:r>
+        <w:rPr>
+          <w:caps/>
+        </w:rPr>
+        <w:t>-B</w:t>
+      </w:r>
+      <w:r>
+        <w:t>erkeley</w:t>
       </w:r>
     </w:p>
     <w:p>
@@ -438,24 +469,72 @@
           <w:b/>
           <w:caps/>
         </w:rPr>
-        <w:t>Cal football consulting project</w:t>
-      </w:r>
-    </w:p>
-    <w:p>
-      <w:pPr>
-        <w:pStyle w:val="Heading2"/>
-        <w:suppressAutoHyphens/>
-        <w:rPr>
-          <w:rFonts w:eastAsia="ヒラギノ角ゴ Pro W3" w:cs="Courier New"/>
-          <w:b w:val="0"/>
-          <w:i/>
-          <w:color w:val="000000"/>
-        </w:rPr>
-      </w:pPr>
-      <w:r>
-        <w:rPr>
-          <w:rFonts w:eastAsia="ヒラギノ角ゴ Pro W3" w:cs="Courier New"/>
-          <w:b w:val="0"/>
+        <w:t>C</w:t>
+      </w:r>
+      <w:r>
+        <w:rPr>
+          <w:rFonts w:eastAsia="ヒラギノ角ゴ Pro W3"/>
+          <w:b/>
+        </w:rPr>
+        <w:t>al</w:t>
+      </w:r>
+      <w:r>
+        <w:rPr>
+          <w:rFonts w:eastAsia="ヒラギノ角ゴ Pro W3"/>
+          <w:b/>
+          <w:caps/>
+        </w:rPr>
+        <w:t xml:space="preserve"> f</w:t>
+      </w:r>
+      <w:r>
+        <w:rPr>
+          <w:rFonts w:eastAsia="ヒラギノ角ゴ Pro W3"/>
+          <w:b/>
+        </w:rPr>
+        <w:t>ootball</w:t>
+      </w:r>
+      <w:r>
+        <w:rPr>
+          <w:rFonts w:eastAsia="ヒラギノ角ゴ Pro W3"/>
+          <w:b/>
+          <w:caps/>
+        </w:rPr>
+        <w:t xml:space="preserve"> c</w:t>
+      </w:r>
+      <w:r>
+        <w:rPr>
+          <w:rFonts w:eastAsia="ヒラギノ角ゴ Pro W3"/>
+          <w:b/>
+        </w:rPr>
+        <w:t>onsulting</w:t>
+      </w:r>
+      <w:r>
+        <w:rPr>
+          <w:rFonts w:eastAsia="ヒラギノ角ゴ Pro W3"/>
+          <w:b/>
+          <w:caps/>
+        </w:rPr>
+        <w:t xml:space="preserve"> p</w:t>
+      </w:r>
+      <w:r>
+        <w:rPr>
+          <w:rFonts w:eastAsia="ヒラギノ角ゴ Pro W3"/>
+          <w:b/>
+        </w:rPr>
+        <w:t>roject</w:t>
+      </w:r>
+    </w:p>
+    <w:p>
+      <w:pPr>
+        <w:rPr>
+          <w:rFonts w:eastAsia="ヒラギノ角ゴ Pro W3"/>
+          <w:b/>
+        </w:rPr>
+      </w:pPr>
+      <w:proofErr w:type="gramStart"/>
+      <w:r>
+        <w:rPr>
+          <w:rFonts w:eastAsia="ヒラギノ角ゴ Pro W3" w:cs="Courier New"/>
           <w:i/>
           <w:color w:val="000000"/>
         </w:rPr>
@@ -464,16 +543,140 @@
       <w:r>
         <w:rPr>
           <w:rFonts w:eastAsia="ヒラギノ角ゴ Pro W3" w:cs="Courier New"/>
-          <w:b w:val="0"/>
-          <w:i/>
-          <w:color w:val="000000"/>
-        </w:rPr>
-        <w:t xml:space="preserve">, </w:t>
-      </w:r>
-      <w:r>
-        <w:rPr>
-          <w:rFonts w:eastAsia="ヒラギノ角ゴ Pro W3" w:cs="Courier New"/>
-          <w:b w:val="0"/>
+          <w:i/>
+          <w:color w:val="000000"/>
+        </w:rPr>
+        <w:t xml:space="preserve">  </w:t>
+      </w:r>
+      <w:r>
+        <w:rPr>
+          <w:rFonts w:eastAsia="ヒラギノ角ゴ Pro W3" w:cs="Courier New"/>
+          <w:b/>
+          <w:i/>
+          <w:color w:val="000000"/>
+        </w:rPr>
+        <w:tab/>
+      </w:r>
+      <w:proofErr w:type="gramEnd"/>
+      <w:r>
+        <w:rPr>
+          <w:rFonts w:eastAsia="ヒラギノ角ゴ Pro W3" w:cs="Courier New"/>
+          <w:b/>
+          <w:i/>
+          <w:color w:val="000000"/>
+        </w:rPr>
+        <w:tab/>
+      </w:r>
+      <w:r>
+        <w:rPr>
+          <w:rFonts w:eastAsia="ヒラギノ角ゴ Pro W3" w:cs="Courier New"/>
+          <w:b/>
+          <w:i/>
+          <w:color w:val="000000"/>
+        </w:rPr>
+        <w:tab/>
+      </w:r>
+      <w:r>
+        <w:rPr>
+          <w:rFonts w:eastAsia="ヒラギノ角ゴ Pro W3" w:cs="Courier New"/>
+          <w:b/>
+          <w:i/>
+          <w:color w:val="000000"/>
+        </w:rPr>
+        <w:tab/>
+      </w:r>
+      <w:r>
+        <w:rPr>
+          <w:rFonts w:eastAsia="ヒラギノ角ゴ Pro W3" w:cs="Courier New"/>
+          <w:b/>
+          <w:i/>
+          <w:color w:val="000000"/>
+        </w:rPr>
+        <w:tab/>
+      </w:r>
+      <w:r>
+        <w:rPr>
+          <w:rFonts w:eastAsia="ヒラギノ角ゴ Pro W3" w:cs="Courier New"/>
+          <w:b/>
+          <w:i/>
+          <w:color w:val="000000"/>
+        </w:rPr>
+        <w:tab/>
+      </w:r>
+      <w:r>
+        <w:rPr>
+          <w:rFonts w:eastAsia="ヒラギノ角ゴ Pro W3" w:cs="Courier New"/>
+          <w:b/>
+          <w:i/>
+          <w:color w:val="000000"/>
+        </w:rPr>
+        <w:tab/>
+      </w:r>
+      <w:r>
+        <w:rPr>
+          <w:rFonts w:eastAsia="ヒラギノ角ゴ Pro W3" w:cs="Courier New"/>
+          <w:b/>
+          <w:i/>
+          <w:color w:val="000000"/>
+        </w:rPr>
+        <w:tab/>
+      </w:r>
+      <w:r>
+        <w:rPr>
+          <w:rFonts w:eastAsia="ヒラギノ角ゴ Pro W3" w:cs="Courier New"/>
+          <w:b/>
+          <w:i/>
+          <w:color w:val="000000"/>
+        </w:rPr>
+        <w:tab/>
+        <w:t xml:space="preserve">    </w:t>
+      </w:r>
+      <w:r>
+        <w:rPr>
+          <w:rFonts w:eastAsia="ヒラギノ角ゴ Pro W3" w:cs="Courier New"/>
+          <w:b/>
+          <w:i/>
+          <w:color w:val="000000"/>
+        </w:rPr>
+        <w:tab/>
+      </w:r>
+      <w:r>
+        <w:rPr>
+          <w:rFonts w:eastAsia="ヒラギノ角ゴ Pro W3" w:cs="Courier New"/>
+          <w:b/>
+          <w:i/>
+          <w:color w:val="000000"/>
+        </w:rPr>
+        <w:tab/>
+      </w:r>
+      <w:r>
+        <w:rPr>
+          <w:rFonts w:eastAsia="ヒラギノ角ゴ Pro W3" w:cs="Courier New"/>
+          <w:b/>
+          <w:i/>
+          <w:color w:val="000000"/>
+        </w:rPr>
+        <w:tab/>
+      </w:r>
+      <w:r>
+        <w:rPr>
+          <w:rFonts w:eastAsia="ヒラギノ角ゴ Pro W3" w:cs="Courier New"/>
+          <w:i/>
+          <w:color w:val="000000"/>
+        </w:rPr>
+        <w:t xml:space="preserve"> </w:t>
+      </w:r>
+      <w:r>
+        <w:rPr>
+          <w:rFonts w:eastAsia="ヒラギノ角ゴ Pro W3" w:cs="Courier New"/>
+          <w:i/>
+          <w:color w:val="000000"/>
+        </w:rPr>
+        <w:t xml:space="preserve">   </w:t>
+      </w:r>
+      <w:r>
+        <w:rPr>
+          <w:rFonts w:eastAsia="ヒラギノ角ゴ Pro W3" w:cs="Courier New"/>
           <w:i/>
           <w:color w:val="000000"/>
         </w:rPr>
@@ -482,7 +685,6 @@
       <w:r>
         <w:rPr>
           <w:rFonts w:eastAsia="ヒラギノ角ゴ Pro W3" w:cs="Courier New"/>
-          <w:b w:val="0"/>
           <w:i/>
           <w:color w:val="000000"/>
         </w:rPr>
@@ -580,11 +782,25 @@
       <w:pPr>
         <w:pStyle w:val="TitleProfessional"/>
       </w:pPr>
+      <w:proofErr w:type="spellStart"/>
       <w:r>
         <w:rPr>
           <w:caps/>
         </w:rPr>
-        <w:t>Tidyverse lecture</w:t>
+        <w:t>T</w:t>
+      </w:r>
+      <w:r>
+        <w:t>idyverse</w:t>
+      </w:r>
+      <w:proofErr w:type="spellEnd"/>
+      <w:r>
+        <w:rPr>
+          <w:caps/>
+        </w:rPr>
+        <w:t xml:space="preserve"> l</w:t>
+      </w:r>
+      <w:r>
+        <w:t>ecture</w:t>
       </w:r>
     </w:p>
     <w:p>
@@ -595,7 +811,45 @@
         <w:t>SUSA</w:t>
       </w:r>
       <w:r>
-        <w:t xml:space="preserve">, </w:t>
+        <w:tab/>
+      </w:r>
+      <w:r>
+        <w:tab/>
+      </w:r>
+      <w:r>
+        <w:tab/>
+      </w:r>
+      <w:r>
+        <w:tab/>
+      </w:r>
+      <w:r>
+        <w:tab/>
+      </w:r>
+      <w:r>
+        <w:tab/>
+      </w:r>
+      <w:r>
+        <w:tab/>
+      </w:r>
+      <w:r>
+        <w:tab/>
+      </w:r>
+      <w:r>
+        <w:tab/>
+        <w:t xml:space="preserve">           </w:t>
+      </w:r>
+      <w:r>
+        <w:tab/>
+      </w:r>
+      <w:r>
+        <w:tab/>
+      </w:r>
+      <w:r>
+        <w:tab/>
+      </w:r>
+      <w:r>
+        <w:tab/>
+        <w:t xml:space="preserve">        </w:t>
       </w:r>
       <w:r>
         <w:t>Fall 2018</w:t>
@@ -669,7 +923,29 @@
           <w:b/>
           <w:caps/>
         </w:rPr>
-        <w:t>Lab Assistant</w:t>
+        <w:t>L</w:t>
+      </w:r>
+      <w:r>
+        <w:rPr>
+          <w:rFonts w:eastAsia="ヒラギノ角ゴ Pro W3"/>
+          <w:b/>
+        </w:rPr>
+        <w:t>ab</w:t>
+      </w:r>
+      <w:r>
+        <w:rPr>
+          <w:rFonts w:eastAsia="ヒラギノ角ゴ Pro W3"/>
+          <w:b/>
+          <w:caps/>
+        </w:rPr>
+        <w:t xml:space="preserve"> A</w:t>
+      </w:r>
+      <w:r>
+        <w:rPr>
+          <w:rFonts w:eastAsia="ヒラギノ角ゴ Pro W3"/>
+          <w:b/>
+        </w:rPr>
+        <w:t>ssistant</w:t>
       </w:r>
     </w:p>
     <w:p>
@@ -699,7 +975,7 @@
           <w:i/>
           <w:color w:val="000000"/>
         </w:rPr>
-        <w:t xml:space="preserve">, </w:t>
+        <w:t xml:space="preserve">                                                                                                              </w:t>
       </w:r>
       <w:r>
         <w:rPr>
@@ -792,7 +1068,37 @@
           <w:b/>
           <w:caps/>
         </w:rPr>
-        <w:t xml:space="preserve">REsearch intern, </w:t>
+        <w:t>R</w:t>
+      </w:r>
+      <w:r>
+        <w:rPr>
+          <w:rFonts w:eastAsia="ヒラギノ角ゴ Pro W3"/>
+          <w:b/>
+        </w:rPr>
+        <w:t>esearch</w:t>
+      </w:r>
+      <w:r>
+        <w:rPr>
+          <w:rFonts w:eastAsia="ヒラギノ角ゴ Pro W3"/>
+          <w:b/>
+          <w:caps/>
+        </w:rPr>
+        <w:t xml:space="preserve"> i</w:t>
+      </w:r>
+      <w:r>
+        <w:rPr>
+          <w:rFonts w:eastAsia="ヒラギノ角ゴ Pro W3"/>
+          <w:b/>
+        </w:rPr>
+        <w:t>ntern</w:t>
+      </w:r>
+      <w:r>
+        <w:rPr>
+          <w:rFonts w:eastAsia="ヒラギノ角ゴ Pro W3"/>
+          <w:b/>
+          <w:caps/>
+        </w:rPr>
+        <w:t xml:space="preserve">, </w:t>
       </w:r>
       <w:r>
         <w:rPr>
@@ -834,8 +1140,9 @@
           <w:i/>
           <w:color w:val="000000"/>
         </w:rPr>
-        <w:t xml:space="preserve"> (GI)</w:t>
-      </w:r>
+        <w:t xml:space="preserve"> (</w:t>
+      </w:r>
+      <w:proofErr w:type="gramStart"/>
       <w:r>
         <w:rPr>
           <w:rFonts w:eastAsia="ヒラギノ角ゴ Pro W3" w:cs="Courier New"/>
@@ -843,7 +1150,44 @@
           <w:i/>
           <w:color w:val="000000"/>
         </w:rPr>
-        <w:t xml:space="preserve">, </w:t>
+        <w:t>GI)</w:t>
+      </w:r>
+      <w:r>
+        <w:rPr>
+          <w:rFonts w:eastAsia="ヒラギノ角ゴ Pro W3" w:cs="Courier New"/>
+          <w:b w:val="0"/>
+          <w:i/>
+          <w:color w:val="000000"/>
+        </w:rPr>
+        <w:t xml:space="preserve"> </w:t>
+      </w:r>
+      <w:r>
+        <w:rPr>
+          <w:rFonts w:eastAsia="ヒラギノ角ゴ Pro W3" w:cs="Courier New"/>
+          <w:b w:val="0"/>
+          <w:i/>
+          <w:color w:val="000000"/>
+        </w:rPr>
+        <w:t xml:space="preserve"> </w:t>
+      </w:r>
+      <w:r>
+        <w:rPr>
+          <w:rFonts w:eastAsia="ヒラギノ角ゴ Pro W3" w:cs="Courier New"/>
+          <w:b w:val="0"/>
+          <w:i/>
+          <w:color w:val="000000"/>
+        </w:rPr>
+        <w:t xml:space="preserve"> </w:t>
+      </w:r>
+      <w:proofErr w:type="gramEnd"/>
+      <w:r>
+        <w:rPr>
+          <w:rFonts w:eastAsia="ヒラギノ角ゴ Pro W3" w:cs="Courier New"/>
+          <w:b w:val="0"/>
+          <w:i/>
+          <w:color w:val="000000"/>
+        </w:rPr>
+        <w:t xml:space="preserve">                                                                                                    </w:t>
       </w:r>
       <w:r>
         <w:rPr>
@@ -919,7 +1263,49 @@
           <w:bCs/>
           <w:caps/>
         </w:rPr>
-        <w:t>Enzymatic Protein Research</w:t>
+        <w:t>E</w:t>
+      </w:r>
+      <w:r>
+        <w:rPr>
+          <w:rFonts w:eastAsia="ヒラギノ角ゴ Pro W3"/>
+          <w:b/>
+          <w:bCs/>
+        </w:rPr>
+        <w:t>nzymatic</w:t>
+      </w:r>
+      <w:r>
+        <w:rPr>
+          <w:rFonts w:eastAsia="ヒラギノ角ゴ Pro W3"/>
+          <w:b/>
+          <w:bCs/>
+          <w:caps/>
+        </w:rPr>
+        <w:t xml:space="preserve"> P</w:t>
+      </w:r>
+      <w:r>
+        <w:rPr>
+          <w:rFonts w:eastAsia="ヒラギノ角ゴ Pro W3"/>
+          <w:b/>
+          <w:bCs/>
+        </w:rPr>
+        <w:t>rotein</w:t>
+      </w:r>
+      <w:r>
+        <w:rPr>
+          <w:rFonts w:eastAsia="ヒラギノ角ゴ Pro W3"/>
+          <w:b/>
+          <w:bCs/>
+          <w:caps/>
+        </w:rPr>
+        <w:t xml:space="preserve"> R</w:t>
+      </w:r>
+      <w:r>
+        <w:rPr>
+          <w:rFonts w:eastAsia="ヒラギノ角ゴ Pro W3"/>
+          <w:b/>
+          <w:bCs/>
+        </w:rPr>
+        <w:t>esearch</w:t>
       </w:r>
     </w:p>
     <w:p>
@@ -949,7 +1335,16 @@
           <w:i/>
           <w:color w:val="000000"/>
         </w:rPr>
-        <w:t xml:space="preserve">, </w:t>
+        <w:t xml:space="preserve">                                                             </w:t>
+      </w:r>
+      <w:r>
+        <w:rPr>
+          <w:rFonts w:eastAsia="ヒラギノ角ゴ Pro W3" w:cs="Courier New"/>
+          <w:b w:val="0"/>
+          <w:i/>
+          <w:color w:val="000000"/>
+        </w:rPr>
+        <w:t xml:space="preserve"> </w:t>
       </w:r>
       <w:r>
         <w:rPr>
@@ -1106,6 +1501,8 @@
         </w:rPr>
         <w:t>, Latex, Regex</w:t>
       </w:r>
+      <w:bookmarkStart w:id="0" w:name="_GoBack"/>
+      <w:bookmarkEnd w:id="0"/>
     </w:p>
     <w:sectPr>
       <w:footerReference w:type="default" r:id="rId7"/>

</xml_diff>